<commit_message>
Destatis u BKG Daten angebunden; Probleme
</commit_message>
<xml_diff>
--- a/Expositionsdaten_vorbereiten.docx
+++ b/Expositionsdaten_vorbereiten.docx
@@ -50,7 +50,26 @@
         <w:pStyle w:val="FirstParagraph"/>
       </w:pPr>
       <w:r>
-        <w:t xml:space="preserve">Metadatentabelle mit flextable:</w:t>
+        <w:t xml:space="preserve">In der Datei</w:t>
+      </w:r>
+    </w:p>
+    <w:p>
+      <w:pPr>
+        <w:pStyle w:val="SourceCode"/>
+      </w:pPr>
+      <w:r>
+        <w:rPr>
+          <w:rStyle w:val="VerbatimChar"/>
+        </w:rPr>
+        <w:t xml:space="preserve">[1] "data/Expositionsdaten/MetadatenExpositionsdaten.csv"</w:t>
+      </w:r>
+    </w:p>
+    <w:p>
+      <w:pPr>
+        <w:pStyle w:val="FirstParagraph"/>
+      </w:pPr>
+      <w:r>
+        <w:t xml:space="preserve">liegt die manuell zu pflegende Metadatentabelle. Der Inhalt wird hier eingelesen</w:t>
       </w:r>
     </w:p>
     <w:p>
@@ -58,7 +77,7 @@
         <w:pStyle w:val="BodyText"/>
       </w:pPr>
       <w:r>
-        <w:t xml:space="preserve">In der</w:t>
+        <w:t xml:space="preserve">und in</w:t>
       </w:r>
       <w:r>
         <w:t xml:space="preserve"> </w:t>
@@ -75,7 +94,7 @@
         <w:t xml:space="preserve"> </w:t>
       </w:r>
       <w:r>
-        <w:t xml:space="preserve">liegen die Metadaten.</w:t>
+        <w:t xml:space="preserve">dargestellt.</w:t>
       </w:r>
     </w:p>
     <w:tbl>
@@ -1336,7 +1355,7 @@
         <w:pStyle w:val="FirstParagraph"/>
       </w:pPr>
       <w:r>
-        <w:t xml:space="preserve">Mit diesen Metadaten wird alles eingelesen und gleich in ein gut weiterverarbeitbares</w:t>
+        <w:t xml:space="preserve">Entlang dieser Metadaten werden nun die Rohdaten eingelesen, gefiltert und gleich in ein gut weiterverarbeitbares</w:t>
       </w:r>
       <w:r>
         <w:t xml:space="preserve"> </w:t>
@@ -1570,13 +1589,1616 @@
       </w:r>
     </w:p>
     <w:bookmarkEnd w:id="23"/>
-    <w:bookmarkStart w:id="24" w:name="übersicht"/>
+    <w:bookmarkStart w:id="24" w:name="geocode-vereinheitlichen"/>
     <w:p>
       <w:pPr>
         <w:pStyle w:val="Heading2"/>
       </w:pPr>
       <w:r>
-        <w:t xml:space="preserve">Übersicht</w:t>
+        <w:t xml:space="preserve">Geocode vereinheitlichen</w:t>
+      </w:r>
+    </w:p>
+    <w:p>
+      <w:pPr>
+        <w:pStyle w:val="FirstParagraph"/>
+      </w:pPr>
+      <w:r>
+        <w:t xml:space="preserve">Bislang haben die gemeinde_kennziffern ein uneinheitliches Format: sie umfassen entweder 0, 1 oder führende Ziffern, die das Bundesland codieren.</w:t>
+      </w:r>
+    </w:p>
+    <w:tbl>
+      <w:tblPr>
+        <w:tblStyle w:val="Table"/>
+        <w:tblW w:type="auto" w:w="0"/>
+        <w:tblLook w:firstRow="1" w:lastRow="0" w:firstColumn="0" w:lastColumn="0" w:noHBand="0" w:noVBand="0" w:val="0020"/>
+      </w:tblPr>
+      <w:tblGrid>
+        <w:gridCol w:w="2640"/>
+        <w:gridCol w:w="2640"/>
+        <w:gridCol w:w="2640"/>
+      </w:tblGrid>
+      <w:tr>
+        <w:trPr>
+          <w:tblHeader w:val="on"/>
+        </w:trPr>
+        <w:tc>
+          <w:tcPr/>
+          <w:p>
+            <w:pPr>
+              <w:pStyle w:val="Compact"/>
+              <w:jc w:val="right"/>
+            </w:pPr>
+            <w:r>
+              <w:t xml:space="preserve">bundesland_nummer</w:t>
+            </w:r>
+          </w:p>
+        </w:tc>
+        <w:tc>
+          <w:tcPr/>
+          <w:p>
+            <w:pPr>
+              <w:pStyle w:val="Compact"/>
+              <w:jc w:val="left"/>
+            </w:pPr>
+            <w:r>
+              <w:t xml:space="preserve">bundesland_code</w:t>
+            </w:r>
+          </w:p>
+        </w:tc>
+        <w:tc>
+          <w:tcPr/>
+          <w:p>
+            <w:pPr>
+              <w:pStyle w:val="Compact"/>
+              <w:jc w:val="left"/>
+            </w:pPr>
+            <w:r>
+              <w:t xml:space="preserve">bundesland_name</w:t>
+            </w:r>
+          </w:p>
+        </w:tc>
+      </w:tr>
+      <w:tr>
+        <w:tc>
+          <w:tcPr/>
+          <w:p>
+            <w:pPr>
+              <w:pStyle w:val="Compact"/>
+              <w:jc w:val="right"/>
+            </w:pPr>
+            <w:r>
+              <w:t xml:space="preserve">1</w:t>
+            </w:r>
+          </w:p>
+        </w:tc>
+        <w:tc>
+          <w:tcPr/>
+          <w:p>
+            <w:pPr>
+              <w:pStyle w:val="Compact"/>
+              <w:jc w:val="left"/>
+            </w:pPr>
+            <w:r>
+              <w:t xml:space="preserve">01</w:t>
+            </w:r>
+          </w:p>
+        </w:tc>
+        <w:tc>
+          <w:tcPr/>
+          <w:p>
+            <w:pPr>
+              <w:pStyle w:val="Compact"/>
+              <w:jc w:val="left"/>
+            </w:pPr>
+            <w:r>
+              <w:t xml:space="preserve">Schleswig-Holstein</w:t>
+            </w:r>
+          </w:p>
+        </w:tc>
+      </w:tr>
+      <w:tr>
+        <w:tc>
+          <w:tcPr/>
+          <w:p>
+            <w:pPr>
+              <w:pStyle w:val="Compact"/>
+              <w:jc w:val="right"/>
+            </w:pPr>
+            <w:r>
+              <w:t xml:space="preserve">2</w:t>
+            </w:r>
+          </w:p>
+        </w:tc>
+        <w:tc>
+          <w:tcPr/>
+          <w:p>
+            <w:pPr>
+              <w:pStyle w:val="Compact"/>
+              <w:jc w:val="left"/>
+            </w:pPr>
+            <w:r>
+              <w:t xml:space="preserve">02</w:t>
+            </w:r>
+          </w:p>
+        </w:tc>
+        <w:tc>
+          <w:tcPr/>
+          <w:p>
+            <w:pPr>
+              <w:pStyle w:val="Compact"/>
+              <w:jc w:val="left"/>
+            </w:pPr>
+            <w:r>
+              <w:t xml:space="preserve">Freie und Hansestadt Hamburg</w:t>
+            </w:r>
+          </w:p>
+        </w:tc>
+      </w:tr>
+      <w:tr>
+        <w:tc>
+          <w:tcPr/>
+          <w:p>
+            <w:pPr>
+              <w:pStyle w:val="Compact"/>
+              <w:jc w:val="right"/>
+            </w:pPr>
+            <w:r>
+              <w:t xml:space="preserve">3</w:t>
+            </w:r>
+          </w:p>
+        </w:tc>
+        <w:tc>
+          <w:tcPr/>
+          <w:p>
+            <w:pPr>
+              <w:pStyle w:val="Compact"/>
+              <w:jc w:val="left"/>
+            </w:pPr>
+            <w:r>
+              <w:t xml:space="preserve">03</w:t>
+            </w:r>
+          </w:p>
+        </w:tc>
+        <w:tc>
+          <w:tcPr/>
+          <w:p>
+            <w:pPr>
+              <w:pStyle w:val="Compact"/>
+              <w:jc w:val="left"/>
+            </w:pPr>
+            <w:r>
+              <w:t xml:space="preserve">Niedersachsen</w:t>
+            </w:r>
+          </w:p>
+        </w:tc>
+      </w:tr>
+      <w:tr>
+        <w:tc>
+          <w:tcPr/>
+          <w:p>
+            <w:pPr>
+              <w:pStyle w:val="Compact"/>
+              <w:jc w:val="right"/>
+            </w:pPr>
+            <w:r>
+              <w:t xml:space="preserve">4</w:t>
+            </w:r>
+          </w:p>
+        </w:tc>
+        <w:tc>
+          <w:tcPr/>
+          <w:p>
+            <w:pPr>
+              <w:pStyle w:val="Compact"/>
+              <w:jc w:val="left"/>
+            </w:pPr>
+            <w:r>
+              <w:t xml:space="preserve">04</w:t>
+            </w:r>
+          </w:p>
+        </w:tc>
+        <w:tc>
+          <w:tcPr/>
+          <w:p>
+            <w:pPr>
+              <w:pStyle w:val="Compact"/>
+              <w:jc w:val="left"/>
+            </w:pPr>
+            <w:r>
+              <w:t xml:space="preserve">Freie Hansestadt Bremen</w:t>
+            </w:r>
+          </w:p>
+        </w:tc>
+      </w:tr>
+      <w:tr>
+        <w:tc>
+          <w:tcPr/>
+          <w:p>
+            <w:pPr>
+              <w:pStyle w:val="Compact"/>
+              <w:jc w:val="right"/>
+            </w:pPr>
+            <w:r>
+              <w:t xml:space="preserve">5</w:t>
+            </w:r>
+          </w:p>
+        </w:tc>
+        <w:tc>
+          <w:tcPr/>
+          <w:p>
+            <w:pPr>
+              <w:pStyle w:val="Compact"/>
+              <w:jc w:val="left"/>
+            </w:pPr>
+            <w:r>
+              <w:t xml:space="preserve">05</w:t>
+            </w:r>
+          </w:p>
+        </w:tc>
+        <w:tc>
+          <w:tcPr/>
+          <w:p>
+            <w:pPr>
+              <w:pStyle w:val="Compact"/>
+              <w:jc w:val="left"/>
+            </w:pPr>
+            <w:r>
+              <w:t xml:space="preserve">Nordrhein-Westfalen</w:t>
+            </w:r>
+          </w:p>
+        </w:tc>
+      </w:tr>
+      <w:tr>
+        <w:tc>
+          <w:tcPr/>
+          <w:p>
+            <w:pPr>
+              <w:pStyle w:val="Compact"/>
+              <w:jc w:val="right"/>
+            </w:pPr>
+            <w:r>
+              <w:t xml:space="preserve">6</w:t>
+            </w:r>
+          </w:p>
+        </w:tc>
+        <w:tc>
+          <w:tcPr/>
+          <w:p>
+            <w:pPr>
+              <w:pStyle w:val="Compact"/>
+              <w:jc w:val="left"/>
+            </w:pPr>
+            <w:r>
+              <w:t xml:space="preserve">06</w:t>
+            </w:r>
+          </w:p>
+        </w:tc>
+        <w:tc>
+          <w:tcPr/>
+          <w:p>
+            <w:pPr>
+              <w:pStyle w:val="Compact"/>
+              <w:jc w:val="left"/>
+            </w:pPr>
+            <w:r>
+              <w:t xml:space="preserve">Hessen</w:t>
+            </w:r>
+          </w:p>
+        </w:tc>
+      </w:tr>
+      <w:tr>
+        <w:tc>
+          <w:tcPr/>
+          <w:p>
+            <w:pPr>
+              <w:pStyle w:val="Compact"/>
+              <w:jc w:val="right"/>
+            </w:pPr>
+            <w:r>
+              <w:t xml:space="preserve">7</w:t>
+            </w:r>
+          </w:p>
+        </w:tc>
+        <w:tc>
+          <w:tcPr/>
+          <w:p>
+            <w:pPr>
+              <w:pStyle w:val="Compact"/>
+              <w:jc w:val="left"/>
+            </w:pPr>
+            <w:r>
+              <w:t xml:space="preserve">07</w:t>
+            </w:r>
+          </w:p>
+        </w:tc>
+        <w:tc>
+          <w:tcPr/>
+          <w:p>
+            <w:pPr>
+              <w:pStyle w:val="Compact"/>
+              <w:jc w:val="left"/>
+            </w:pPr>
+            <w:r>
+              <w:t xml:space="preserve">Rheinland-Pfalz</w:t>
+            </w:r>
+          </w:p>
+        </w:tc>
+      </w:tr>
+      <w:tr>
+        <w:tc>
+          <w:tcPr/>
+          <w:p>
+            <w:pPr>
+              <w:pStyle w:val="Compact"/>
+              <w:jc w:val="right"/>
+            </w:pPr>
+            <w:r>
+              <w:t xml:space="preserve">8</w:t>
+            </w:r>
+          </w:p>
+        </w:tc>
+        <w:tc>
+          <w:tcPr/>
+          <w:p>
+            <w:pPr>
+              <w:pStyle w:val="Compact"/>
+              <w:jc w:val="left"/>
+            </w:pPr>
+            <w:r>
+              <w:t xml:space="preserve">08</w:t>
+            </w:r>
+          </w:p>
+        </w:tc>
+        <w:tc>
+          <w:tcPr/>
+          <w:p>
+            <w:pPr>
+              <w:pStyle w:val="Compact"/>
+              <w:jc w:val="left"/>
+            </w:pPr>
+            <w:r>
+              <w:t xml:space="preserve">Baden-Württemberg</w:t>
+            </w:r>
+          </w:p>
+        </w:tc>
+      </w:tr>
+      <w:tr>
+        <w:tc>
+          <w:tcPr/>
+          <w:p>
+            <w:pPr>
+              <w:pStyle w:val="Compact"/>
+              <w:jc w:val="right"/>
+            </w:pPr>
+            <w:r>
+              <w:t xml:space="preserve">9</w:t>
+            </w:r>
+          </w:p>
+        </w:tc>
+        <w:tc>
+          <w:tcPr/>
+          <w:p>
+            <w:pPr>
+              <w:pStyle w:val="Compact"/>
+              <w:jc w:val="left"/>
+            </w:pPr>
+            <w:r>
+              <w:t xml:space="preserve">09</w:t>
+            </w:r>
+          </w:p>
+        </w:tc>
+        <w:tc>
+          <w:tcPr/>
+          <w:p>
+            <w:pPr>
+              <w:pStyle w:val="Compact"/>
+              <w:jc w:val="left"/>
+            </w:pPr>
+            <w:r>
+              <w:t xml:space="preserve">Freistaat Bayern</w:t>
+            </w:r>
+          </w:p>
+        </w:tc>
+      </w:tr>
+      <w:tr>
+        <w:tc>
+          <w:tcPr/>
+          <w:p>
+            <w:pPr>
+              <w:pStyle w:val="Compact"/>
+              <w:jc w:val="right"/>
+            </w:pPr>
+            <w:r>
+              <w:t xml:space="preserve">10</w:t>
+            </w:r>
+          </w:p>
+        </w:tc>
+        <w:tc>
+          <w:tcPr/>
+          <w:p>
+            <w:pPr>
+              <w:pStyle w:val="Compact"/>
+              <w:jc w:val="left"/>
+            </w:pPr>
+            <w:r>
+              <w:t xml:space="preserve">10</w:t>
+            </w:r>
+          </w:p>
+        </w:tc>
+        <w:tc>
+          <w:tcPr/>
+          <w:p>
+            <w:pPr>
+              <w:pStyle w:val="Compact"/>
+              <w:jc w:val="left"/>
+            </w:pPr>
+            <w:r>
+              <w:t xml:space="preserve">Saarland</w:t>
+            </w:r>
+          </w:p>
+        </w:tc>
+      </w:tr>
+      <w:tr>
+        <w:tc>
+          <w:tcPr/>
+          <w:p>
+            <w:pPr>
+              <w:pStyle w:val="Compact"/>
+              <w:jc w:val="right"/>
+            </w:pPr>
+            <w:r>
+              <w:t xml:space="preserve">11</w:t>
+            </w:r>
+          </w:p>
+        </w:tc>
+        <w:tc>
+          <w:tcPr/>
+          <w:p>
+            <w:pPr>
+              <w:pStyle w:val="Compact"/>
+              <w:jc w:val="left"/>
+            </w:pPr>
+            <w:r>
+              <w:t xml:space="preserve">11</w:t>
+            </w:r>
+          </w:p>
+        </w:tc>
+        <w:tc>
+          <w:tcPr/>
+          <w:p>
+            <w:pPr>
+              <w:pStyle w:val="Compact"/>
+              <w:jc w:val="left"/>
+            </w:pPr>
+            <w:r>
+              <w:t xml:space="preserve">Berlin</w:t>
+            </w:r>
+          </w:p>
+        </w:tc>
+      </w:tr>
+      <w:tr>
+        <w:tc>
+          <w:tcPr/>
+          <w:p>
+            <w:pPr>
+              <w:pStyle w:val="Compact"/>
+              <w:jc w:val="right"/>
+            </w:pPr>
+            <w:r>
+              <w:t xml:space="preserve">12</w:t>
+            </w:r>
+          </w:p>
+        </w:tc>
+        <w:tc>
+          <w:tcPr/>
+          <w:p>
+            <w:pPr>
+              <w:pStyle w:val="Compact"/>
+              <w:jc w:val="left"/>
+            </w:pPr>
+            <w:r>
+              <w:t xml:space="preserve">12</w:t>
+            </w:r>
+          </w:p>
+        </w:tc>
+        <w:tc>
+          <w:tcPr/>
+          <w:p>
+            <w:pPr>
+              <w:pStyle w:val="Compact"/>
+              <w:jc w:val="left"/>
+            </w:pPr>
+            <w:r>
+              <w:t xml:space="preserve">Brandenburg</w:t>
+            </w:r>
+          </w:p>
+        </w:tc>
+      </w:tr>
+      <w:tr>
+        <w:tc>
+          <w:tcPr/>
+          <w:p>
+            <w:pPr>
+              <w:pStyle w:val="Compact"/>
+              <w:jc w:val="right"/>
+            </w:pPr>
+            <w:r>
+              <w:t xml:space="preserve">13</w:t>
+            </w:r>
+          </w:p>
+        </w:tc>
+        <w:tc>
+          <w:tcPr/>
+          <w:p>
+            <w:pPr>
+              <w:pStyle w:val="Compact"/>
+              <w:jc w:val="left"/>
+            </w:pPr>
+            <w:r>
+              <w:t xml:space="preserve">13</w:t>
+            </w:r>
+          </w:p>
+        </w:tc>
+        <w:tc>
+          <w:tcPr/>
+          <w:p>
+            <w:pPr>
+              <w:pStyle w:val="Compact"/>
+              <w:jc w:val="left"/>
+            </w:pPr>
+            <w:r>
+              <w:t xml:space="preserve">Mecklenburg-Vorpommern</w:t>
+            </w:r>
+          </w:p>
+        </w:tc>
+      </w:tr>
+      <w:tr>
+        <w:tc>
+          <w:tcPr/>
+          <w:p>
+            <w:pPr>
+              <w:pStyle w:val="Compact"/>
+              <w:jc w:val="right"/>
+            </w:pPr>
+            <w:r>
+              <w:t xml:space="preserve">14</w:t>
+            </w:r>
+          </w:p>
+        </w:tc>
+        <w:tc>
+          <w:tcPr/>
+          <w:p>
+            <w:pPr>
+              <w:pStyle w:val="Compact"/>
+              <w:jc w:val="left"/>
+            </w:pPr>
+            <w:r>
+              <w:t xml:space="preserve">14</w:t>
+            </w:r>
+          </w:p>
+        </w:tc>
+        <w:tc>
+          <w:tcPr/>
+          <w:p>
+            <w:pPr>
+              <w:pStyle w:val="Compact"/>
+              <w:jc w:val="left"/>
+            </w:pPr>
+            <w:r>
+              <w:t xml:space="preserve">Freistaat Sachsen</w:t>
+            </w:r>
+          </w:p>
+        </w:tc>
+      </w:tr>
+      <w:tr>
+        <w:tc>
+          <w:tcPr/>
+          <w:p>
+            <w:pPr>
+              <w:pStyle w:val="Compact"/>
+              <w:jc w:val="right"/>
+            </w:pPr>
+            <w:r>
+              <w:t xml:space="preserve">15</w:t>
+            </w:r>
+          </w:p>
+        </w:tc>
+        <w:tc>
+          <w:tcPr/>
+          <w:p>
+            <w:pPr>
+              <w:pStyle w:val="Compact"/>
+              <w:jc w:val="left"/>
+            </w:pPr>
+            <w:r>
+              <w:t xml:space="preserve">15</w:t>
+            </w:r>
+          </w:p>
+        </w:tc>
+        <w:tc>
+          <w:tcPr/>
+          <w:p>
+            <w:pPr>
+              <w:pStyle w:val="Compact"/>
+              <w:jc w:val="left"/>
+            </w:pPr>
+            <w:r>
+              <w:t xml:space="preserve">Sachsen-Anhalt</w:t>
+            </w:r>
+          </w:p>
+        </w:tc>
+      </w:tr>
+      <w:tr>
+        <w:tc>
+          <w:tcPr/>
+          <w:p>
+            <w:pPr>
+              <w:pStyle w:val="Compact"/>
+              <w:jc w:val="right"/>
+            </w:pPr>
+            <w:r>
+              <w:t xml:space="preserve">16</w:t>
+            </w:r>
+          </w:p>
+        </w:tc>
+        <w:tc>
+          <w:tcPr/>
+          <w:p>
+            <w:pPr>
+              <w:pStyle w:val="Compact"/>
+              <w:jc w:val="left"/>
+            </w:pPr>
+            <w:r>
+              <w:t xml:space="preserve">16</w:t>
+            </w:r>
+          </w:p>
+        </w:tc>
+        <w:tc>
+          <w:tcPr/>
+          <w:p>
+            <w:pPr>
+              <w:pStyle w:val="Compact"/>
+              <w:jc w:val="left"/>
+            </w:pPr>
+            <w:r>
+              <w:t xml:space="preserve">Freistaat Thüringen</w:t>
+            </w:r>
+          </w:p>
+        </w:tc>
+      </w:tr>
+    </w:tbl>
+    <w:p>
+      <w:pPr>
+        <w:pStyle w:val="BodyText"/>
+      </w:pPr>
+      <w:r>
+        <w:t xml:space="preserve">Hier wird sie nun vereinheitlicht auf das 8-stellige Format mit dem führenden zweistelligen Bundesland-Code.</w:t>
+      </w:r>
+    </w:p>
+    <w:bookmarkEnd w:id="24"/>
+    <w:bookmarkStart w:id="26" w:name="X288efa3c08b4339e3352661b31cf6df9444cd67"/>
+    <w:p>
+      <w:pPr>
+        <w:pStyle w:val="Heading2"/>
+      </w:pPr>
+      <w:r>
+        <w:t xml:space="preserve">Anreichern mit Gemeindeverzeichnis Daten (Destatis)</w:t>
+      </w:r>
+    </w:p>
+    <w:p>
+      <w:pPr>
+        <w:pStyle w:val="FirstParagraph"/>
+      </w:pPr>
+      <w:r>
+        <w:t xml:space="preserve">Die Datei</w:t>
+      </w:r>
+    </w:p>
+    <w:p>
+      <w:pPr>
+        <w:pStyle w:val="SourceCode"/>
+      </w:pPr>
+      <w:r>
+        <w:rPr>
+          <w:rStyle w:val="VerbatimChar"/>
+        </w:rPr>
+        <w:t xml:space="preserve">[1] "./data/Gebietstabellen/GV100AD_30112025.txt"</w:t>
+      </w:r>
+    </w:p>
+    <w:p>
+      <w:pPr>
+        <w:pStyle w:val="FirstParagraph"/>
+      </w:pPr>
+      <w:r>
+        <w:t xml:space="preserve">liegt in einem</w:t>
+      </w:r>
+      <w:r>
+        <w:t xml:space="preserve"> </w:t>
+      </w:r>
+      <w:r>
+        <w:t xml:space="preserve">“fixed width”</w:t>
+      </w:r>
+      <w:r>
+        <w:t xml:space="preserve"> </w:t>
+      </w:r>
+      <w:r>
+        <w:t xml:space="preserve">Format vor, welches gut maschinen- aber schlecht menschenlesbar ist. Hier werden nur die relevanten Zeile eingelesen,</w:t>
+      </w:r>
+    </w:p>
+    <w:p>
+      <w:pPr>
+        <w:pStyle w:val="BodyText"/>
+      </w:pPr>
+      <w:r>
+        <w:t xml:space="preserve">und die Felder</w:t>
+      </w:r>
+      <w:r>
+        <w:t xml:space="preserve"> </w:t>
+      </w:r>
+      <w:r>
+        <w:t xml:space="preserve">“gemeinde_kennziffer, gemeinde_bezeichnung, bevoelkerung”</w:t>
+      </w:r>
+      <w:r>
+        <w:t xml:space="preserve"> </w:t>
+      </w:r>
+      <w:r>
+        <w:t xml:space="preserve">extrahiert.</w:t>
+      </w:r>
+      <w:r>
+        <w:t xml:space="preserve"> </w:t>
+      </w:r>
+      <w:r>
+        <w:t xml:space="preserve">Ein Auszug daraus findet sich in</w:t>
+      </w:r>
+      <w:r>
+        <w:t xml:space="preserve"> </w:t>
+      </w:r>
+      <w:hyperlink w:anchor="tbl-gemeindeverzeichnis">
+        <w:r>
+          <w:rPr>
+            <w:rStyle w:val="Hyperlink"/>
+          </w:rPr>
+          <w:t xml:space="preserve">Table 2</w:t>
+        </w:r>
+      </w:hyperlink>
+      <w:r>
+        <w:t xml:space="preserve">.</w:t>
+      </w:r>
+    </w:p>
+    <w:tbl>
+      <w:tblPr>
+        <w:tblStyle w:val="Table"/>
+        <w:tblW w:type="pct" w:w="5000"/>
+        <w:tblLayout w:type="fixed"/>
+        <w:tblLook w:firstRow="0" w:lastRow="0" w:firstColumn="0" w:lastColumn="0" w:noHBand="0" w:noVBand="0" w:val="0000"/>
+      </w:tblPr>
+      <w:tblGrid>
+        <w:gridCol w:w="7920"/>
+      </w:tblGrid>
+      <w:tr>
+        <w:tc>
+          <w:tcPr/>
+          <w:bookmarkStart w:id="25" w:name="tbl-gemeindeverzeichnis"/>
+          <w:p>
+            <w:pPr>
+              <w:jc w:val="center"/>
+            </w:pPr>
+            <w:pPr>
+              <w:jc w:val="start"/>
+              <w:spacing w:before="200"/>
+              <w:pStyle w:val="ImageCaption"/>
+            </w:pPr>
+            <w:r>
+              <w:t xml:space="preserve">Table 2: Ein Auszug aus dem so gewonnenen Gemeindeverzeichnis</w:t>
+            </w:r>
+          </w:p>
+          <w:tbl>
+            <w:tblPr>
+              <w:tblStyle w:val="Table"/>
+              <w:tblW w:type="pct" w:w="4950"/>
+              <w:tblLayout w:type="fixed"/>
+              <w:tblLook w:firstRow="1" w:lastRow="0" w:firstColumn="0" w:lastColumn="0" w:noHBand="0" w:noVBand="0" w:val="0020"/>
+            </w:tblPr>
+            <w:tblGrid>
+              <w:gridCol w:w="2613"/>
+              <w:gridCol w:w="1742"/>
+              <w:gridCol w:w="1742"/>
+              <w:gridCol w:w="1742"/>
+            </w:tblGrid>
+            <w:tr>
+              <w:trPr>
+                <w:tblHeader w:val="on"/>
+              </w:trPr>
+              <w:tc>
+                <w:tcPr/>
+                <w:p>
+                  <w:pPr>
+                    <w:pStyle w:val="Compact"/>
+                    <w:jc w:val="left"/>
+                    <w:jc w:val="center"/>
+                  </w:pPr>
+                  <w:r>
+                    <w:t xml:space="preserve">gemeinde_kennziffer</w:t>
+                  </w:r>
+                </w:p>
+              </w:tc>
+              <w:tc>
+                <w:tcPr/>
+                <w:p>
+                  <w:pPr>
+                    <w:pStyle w:val="Compact"/>
+                    <w:jc w:val="left"/>
+                    <w:jc w:val="center"/>
+                  </w:pPr>
+                  <w:r>
+                    <w:t xml:space="preserve">gemeinde_bezeichnung</w:t>
+                  </w:r>
+                </w:p>
+              </w:tc>
+              <w:tc>
+                <w:tcPr/>
+                <w:p>
+                  <w:pPr>
+                    <w:pStyle w:val="Compact"/>
+                    <w:jc w:val="right"/>
+                    <w:jc w:val="center"/>
+                  </w:pPr>
+                  <w:r>
+                    <w:t xml:space="preserve">bevoelkerung</w:t>
+                  </w:r>
+                </w:p>
+              </w:tc>
+              <w:tc>
+                <w:tcPr/>
+                <w:p>
+                  <w:pPr>
+                    <w:pStyle w:val="Compact"/>
+                    <w:jc w:val="right"/>
+                    <w:jc w:val="center"/>
+                  </w:pPr>
+                  <w:r>
+                    <w:t xml:space="preserve">flaeche</w:t>
+                  </w:r>
+                </w:p>
+              </w:tc>
+            </w:tr>
+            <w:tr>
+              <w:tc>
+                <w:tcPr/>
+                <w:p>
+                  <w:pPr>
+                    <w:pStyle w:val="Compact"/>
+                    <w:jc w:val="left"/>
+                    <w:jc w:val="center"/>
+                  </w:pPr>
+                  <w:r>
+                    <w:t xml:space="preserve">07131210</w:t>
+                  </w:r>
+                </w:p>
+              </w:tc>
+              <w:tc>
+                <w:tcPr/>
+                <w:p>
+                  <w:pPr>
+                    <w:pStyle w:val="Compact"/>
+                    <w:jc w:val="left"/>
+                    <w:jc w:val="center"/>
+                  </w:pPr>
+                  <w:r>
+                    <w:t xml:space="preserve">Wehr</w:t>
+                  </w:r>
+                </w:p>
+              </w:tc>
+              <w:tc>
+                <w:tcPr/>
+                <w:p>
+                  <w:pPr>
+                    <w:pStyle w:val="Compact"/>
+                    <w:jc w:val="right"/>
+                    <w:jc w:val="center"/>
+                  </w:pPr>
+                  <w:r>
+                    <w:t xml:space="preserve">1123</w:t>
+                  </w:r>
+                </w:p>
+              </w:tc>
+              <w:tc>
+                <w:tcPr/>
+                <w:p>
+                  <w:pPr>
+                    <w:pStyle w:val="Compact"/>
+                    <w:jc w:val="right"/>
+                    <w:jc w:val="center"/>
+                  </w:pPr>
+                  <w:r>
+                    <w:t xml:space="preserve">994</w:t>
+                  </w:r>
+                </w:p>
+              </w:tc>
+            </w:tr>
+            <w:tr>
+              <w:tc>
+                <w:tcPr/>
+                <w:p>
+                  <w:pPr>
+                    <w:pStyle w:val="Compact"/>
+                    <w:jc w:val="left"/>
+                    <w:jc w:val="center"/>
+                  </w:pPr>
+                  <w:r>
+                    <w:t xml:space="preserve">09177124</w:t>
+                  </w:r>
+                </w:p>
+              </w:tc>
+              <w:tc>
+                <w:tcPr/>
+                <w:p>
+                  <w:pPr>
+                    <w:pStyle w:val="Compact"/>
+                    <w:jc w:val="left"/>
+                    <w:jc w:val="center"/>
+                  </w:pPr>
+                  <w:r>
+                    <w:t xml:space="preserve">Kirchberg</w:t>
+                  </w:r>
+                </w:p>
+              </w:tc>
+              <w:tc>
+                <w:tcPr/>
+                <w:p>
+                  <w:pPr>
+                    <w:pStyle w:val="Compact"/>
+                    <w:jc w:val="right"/>
+                    <w:jc w:val="center"/>
+                  </w:pPr>
+                  <w:r>
+                    <w:t xml:space="preserve">1170</w:t>
+                  </w:r>
+                </w:p>
+              </w:tc>
+              <w:tc>
+                <w:tcPr/>
+                <w:p>
+                  <w:pPr>
+                    <w:pStyle w:val="Compact"/>
+                    <w:jc w:val="right"/>
+                    <w:jc w:val="center"/>
+                  </w:pPr>
+                  <w:r>
+                    <w:t xml:space="preserve">1710</w:t>
+                  </w:r>
+                </w:p>
+              </w:tc>
+            </w:tr>
+            <w:tr>
+              <w:tc>
+                <w:tcPr/>
+                <w:p>
+                  <w:pPr>
+                    <w:pStyle w:val="Compact"/>
+                    <w:jc w:val="left"/>
+                    <w:jc w:val="center"/>
+                  </w:pPr>
+                  <w:r>
+                    <w:t xml:space="preserve">07138078</w:t>
+                  </w:r>
+                </w:p>
+              </w:tc>
+              <w:tc>
+                <w:tcPr/>
+                <w:p>
+                  <w:pPr>
+                    <w:pStyle w:val="Compact"/>
+                    <w:jc w:val="left"/>
+                    <w:jc w:val="center"/>
+                  </w:pPr>
+                  <w:r>
+                    <w:t xml:space="preserve">Woldert</w:t>
+                  </w:r>
+                </w:p>
+              </w:tc>
+              <w:tc>
+                <w:tcPr/>
+                <w:p>
+                  <w:pPr>
+                    <w:pStyle w:val="Compact"/>
+                    <w:jc w:val="right"/>
+                    <w:jc w:val="center"/>
+                  </w:pPr>
+                  <w:r>
+                    <w:t xml:space="preserve">557</w:t>
+                  </w:r>
+                </w:p>
+              </w:tc>
+              <w:tc>
+                <w:tcPr/>
+                <w:p>
+                  <w:pPr>
+                    <w:pStyle w:val="Compact"/>
+                    <w:jc w:val="right"/>
+                    <w:jc w:val="center"/>
+                  </w:pPr>
+                  <w:r>
+                    <w:t xml:space="preserve">503</w:t>
+                  </w:r>
+                </w:p>
+              </w:tc>
+            </w:tr>
+            <w:tr>
+              <w:tc>
+                <w:tcPr/>
+                <w:p>
+                  <w:pPr>
+                    <w:pStyle w:val="Compact"/>
+                    <w:jc w:val="left"/>
+                    <w:jc w:val="center"/>
+                  </w:pPr>
+                  <w:r>
+                    <w:t xml:space="preserve">05966024</w:t>
+                  </w:r>
+                </w:p>
+              </w:tc>
+              <w:tc>
+                <w:tcPr/>
+                <w:p>
+                  <w:pPr>
+                    <w:pStyle w:val="Compact"/>
+                    <w:jc w:val="left"/>
+                    <w:jc w:val="center"/>
+                  </w:pPr>
+                  <w:r>
+                    <w:t xml:space="preserve">Olpe, Stadt</w:t>
+                  </w:r>
+                </w:p>
+              </w:tc>
+              <w:tc>
+                <w:tcPr/>
+                <w:p>
+                  <w:pPr>
+                    <w:pStyle w:val="Compact"/>
+                    <w:jc w:val="right"/>
+                    <w:jc w:val="center"/>
+                  </w:pPr>
+                  <w:r>
+                    <w:t xml:space="preserve">24695</w:t>
+                  </w:r>
+                </w:p>
+              </w:tc>
+              <w:tc>
+                <w:tcPr/>
+                <w:p>
+                  <w:pPr>
+                    <w:pStyle w:val="Compact"/>
+                    <w:jc w:val="right"/>
+                    <w:jc w:val="center"/>
+                  </w:pPr>
+                  <w:r>
+                    <w:t xml:space="preserve">8588</w:t>
+                  </w:r>
+                </w:p>
+              </w:tc>
+            </w:tr>
+            <w:tr>
+              <w:tc>
+                <w:tcPr/>
+                <w:p>
+                  <w:pPr>
+                    <w:pStyle w:val="Compact"/>
+                    <w:jc w:val="left"/>
+                    <w:jc w:val="center"/>
+                  </w:pPr>
+                  <w:r>
+                    <w:t xml:space="preserve">14626260</w:t>
+                  </w:r>
+                </w:p>
+              </w:tc>
+              <w:tc>
+                <w:tcPr/>
+                <w:p>
+                  <w:pPr>
+                    <w:pStyle w:val="Compact"/>
+                    <w:jc w:val="left"/>
+                    <w:jc w:val="center"/>
+                  </w:pPr>
+                  <w:r>
+                    <w:t xml:space="preserve">Kreba-Neudorf / Chrjebja-Nowa Wjes</w:t>
+                  </w:r>
+                </w:p>
+              </w:tc>
+              <w:tc>
+                <w:tcPr/>
+                <w:p>
+                  <w:pPr>
+                    <w:pStyle w:val="Compact"/>
+                    <w:jc w:val="right"/>
+                    <w:jc w:val="center"/>
+                  </w:pPr>
+                  <w:r>
+                    <w:t xml:space="preserve">812</w:t>
+                  </w:r>
+                </w:p>
+              </w:tc>
+              <w:tc>
+                <w:tcPr/>
+                <w:p>
+                  <w:pPr>
+                    <w:pStyle w:val="Compact"/>
+                    <w:jc w:val="right"/>
+                    <w:jc w:val="center"/>
+                  </w:pPr>
+                  <w:r>
+                    <w:t xml:space="preserve">3165</w:t>
+                  </w:r>
+                </w:p>
+              </w:tc>
+            </w:tr>
+          </w:tbl>
+          <w:bookmarkEnd w:id="25"/>
+          <w:p/>
+        </w:tc>
+      </w:tr>
+    </w:tbl>
+    <w:p>
+      <w:pPr>
+        <w:pStyle w:val="BodyText"/>
+      </w:pPr>
+      <w:r>
+        <w:t xml:space="preserve">Die so gewonnenen Gemeindedaten werden nun an die Expositionsdaten angehängt.</w:t>
+      </w:r>
+    </w:p>
+    <w:bookmarkEnd w:id="26"/>
+    <w:bookmarkStart w:id="34" w:name="gis-übersicht"/>
+    <w:p>
+      <w:pPr>
+        <w:pStyle w:val="Heading2"/>
+      </w:pPr>
+      <w:r>
+        <w:t xml:space="preserve">GIS-Übersicht</w:t>
+      </w:r>
+    </w:p>
+    <w:p>
+      <w:pPr>
+        <w:pStyle w:val="FirstParagraph"/>
+      </w:pPr>
+      <w:r>
+        <w:t xml:space="preserve">Ich lade hier die</w:t>
+      </w:r>
+      <w:r>
+        <w:t xml:space="preserve"> </w:t>
+      </w:r>
+      <w:hyperlink r:id="rId27">
+        <w:r>
+          <w:rPr>
+            <w:rStyle w:val="Hyperlink"/>
+          </w:rPr>
+          <w:t xml:space="preserve">GIS-Daten der Gemeinden</w:t>
+        </w:r>
+      </w:hyperlink>
+      <w:r>
+        <w:t xml:space="preserve"> </w:t>
+      </w:r>
+      <w:r>
+        <w:t xml:space="preserve">des Bundesamts für Kartographie und Geodäsie (BKG) herunter und extrahiere daraus alle deutschen Gemeindegrenzen.</w:t>
+      </w:r>
+    </w:p>
+    <w:p>
+      <w:pPr>
+        <w:pStyle w:val="SourceCode"/>
+      </w:pPr>
+      <w:r>
+        <w:rPr>
+          <w:rStyle w:val="VerbatimChar"/>
+        </w:rPr>
+        <w:t xml:space="preserve">Multiple layers are present in data source C:\Users\lochmannm\Documents\GitHub\Hessen_END_Healthiar\data\GISDaten\DE_VG250.gpkg, reading layer `vg250_vwg'.</w:t>
+      </w:r>
+      <w:r>
+        <w:br/>
+      </w:r>
+      <w:r>
+        <w:rPr>
+          <w:rStyle w:val="VerbatimChar"/>
+        </w:rPr>
+        <w:t xml:space="preserve">Use `st_layers' to list all layer names and their type in a data source.</w:t>
+      </w:r>
+      <w:r>
+        <w:br/>
+      </w:r>
+      <w:r>
+        <w:rPr>
+          <w:rStyle w:val="VerbatimChar"/>
+        </w:rPr>
+        <w:t xml:space="preserve">Set the `layer' argument in `st_read' to read a particular layer.</w:t>
+      </w:r>
+    </w:p>
+    <w:p>
+      <w:pPr>
+        <w:pStyle w:val="SourceCode"/>
+      </w:pPr>
+      <w:r>
+        <w:rPr>
+          <w:rStyle w:val="VerbatimChar"/>
+        </w:rPr>
+        <w:t xml:space="preserve">Reading layer `vg250_vwg' from data source </w:t>
+      </w:r>
+      <w:r>
+        <w:br/>
+      </w:r>
+      <w:r>
+        <w:rPr>
+          <w:rStyle w:val="VerbatimChar"/>
+        </w:rPr>
+        <w:t xml:space="preserve">  `C:\Users\lochmannm\Documents\GitHub\Hessen_END_Healthiar\data\GISDaten\DE_VG250.gpkg' </w:t>
+      </w:r>
+      <w:r>
+        <w:br/>
+      </w:r>
+      <w:r>
+        <w:rPr>
+          <w:rStyle w:val="VerbatimChar"/>
+        </w:rPr>
+        <w:t xml:space="preserve">  using driver `GPKG'</w:t>
+      </w:r>
+      <w:r>
+        <w:br/>
+      </w:r>
+      <w:r>
+        <w:rPr>
+          <w:rStyle w:val="VerbatimChar"/>
+        </w:rPr>
+        <w:t xml:space="preserve">Simple feature collection with 4680 features and 26 fields</w:t>
+      </w:r>
+      <w:r>
+        <w:br/>
+      </w:r>
+      <w:r>
+        <w:rPr>
+          <w:rStyle w:val="VerbatimChar"/>
+        </w:rPr>
+        <w:t xml:space="preserve">Geometry type: MULTIPOLYGON</w:t>
+      </w:r>
+      <w:r>
+        <w:br/>
+      </w:r>
+      <w:r>
+        <w:rPr>
+          <w:rStyle w:val="VerbatimChar"/>
+        </w:rPr>
+        <w:t xml:space="preserve">Dimension:     XY</w:t>
+      </w:r>
+      <w:r>
+        <w:br/>
+      </w:r>
+      <w:r>
+        <w:rPr>
+          <w:rStyle w:val="VerbatimChar"/>
+        </w:rPr>
+        <w:t xml:space="preserve">Bounding box:  xmin: 280371.1 ymin: 5235856 xmax: 921292.4 ymax: 6101487</w:t>
+      </w:r>
+      <w:r>
+        <w:br/>
+      </w:r>
+      <w:r>
+        <w:rPr>
+          <w:rStyle w:val="VerbatimChar"/>
+        </w:rPr>
+        <w:t xml:space="preserve">Projected CRS: ETRS89 / UTM zone 32N</w:t>
+      </w:r>
+    </w:p>
+    <w:p>
+      <w:pPr>
+        <w:pStyle w:val="FirstParagraph"/>
+      </w:pPr>
+      <w:r>
+        <w:drawing>
+          <wp:inline>
+            <wp:extent cx="4620126" cy="3696101"/>
+            <wp:effectExtent b="0" l="0" r="0" t="0"/>
+            <wp:docPr descr="" title="" id="29" name="Picture"/>
+            <a:graphic>
+              <a:graphicData uri="http://schemas.openxmlformats.org/drawingml/2006/picture">
+                <pic:pic>
+                  <pic:nvPicPr>
+                    <pic:cNvPr descr="Expositionsdaten_vorbereiten_files/figure-docx/vg250_laden-1.png" id="30" name="Picture"/>
+                    <pic:cNvPicPr>
+                      <a:picLocks noChangeArrowheads="1" noChangeAspect="1"/>
+                    </pic:cNvPicPr>
+                  </pic:nvPicPr>
+                  <pic:blipFill>
+                    <a:blip r:embed="rId28"/>
+                    <a:stretch>
+                      <a:fillRect/>
+                    </a:stretch>
+                  </pic:blipFill>
+                  <pic:spPr bwMode="auto">
+                    <a:xfrm>
+                      <a:off x="0" y="0"/>
+                      <a:ext cx="4620126" cy="3696101"/>
+                    </a:xfrm>
+                    <a:prstGeom prst="rect">
+                      <a:avLst/>
+                    </a:prstGeom>
+                    <a:noFill/>
+                    <a:ln w="9525">
+                      <a:noFill/>
+                      <a:headEnd/>
+                      <a:tailEnd/>
+                    </a:ln>
+                  </pic:spPr>
+                </pic:pic>
+              </a:graphicData>
+            </a:graphic>
+          </wp:inline>
+        </w:drawing>
+      </w:r>
+    </w:p>
+    <w:p>
+      <w:pPr>
+        <w:pStyle w:val="BodyText"/>
+      </w:pPr>
+      <w:r>
+        <w:drawing>
+          <wp:inline>
+            <wp:extent cx="4620126" cy="3696101"/>
+            <wp:effectExtent b="0" l="0" r="0" t="0"/>
+            <wp:docPr descr="" title="" id="32" name="Picture"/>
+            <a:graphic>
+              <a:graphicData uri="http://schemas.openxmlformats.org/drawingml/2006/picture">
+                <pic:pic>
+                  <pic:nvPicPr>
+                    <pic:cNvPr descr="Expositionsdaten_vorbereiten_files/figure-docx/gis_visualisierung_vg250-1.png" id="33" name="Picture"/>
+                    <pic:cNvPicPr>
+                      <a:picLocks noChangeArrowheads="1" noChangeAspect="1"/>
+                    </pic:cNvPicPr>
+                  </pic:nvPicPr>
+                  <pic:blipFill>
+                    <a:blip r:embed="rId31"/>
+                    <a:stretch>
+                      <a:fillRect/>
+                    </a:stretch>
+                  </pic:blipFill>
+                  <pic:spPr bwMode="auto">
+                    <a:xfrm>
+                      <a:off x="0" y="0"/>
+                      <a:ext cx="4620126" cy="3696101"/>
+                    </a:xfrm>
+                    <a:prstGeom prst="rect">
+                      <a:avLst/>
+                    </a:prstGeom>
+                    <a:noFill/>
+                    <a:ln w="9525">
+                      <a:noFill/>
+                      <a:headEnd/>
+                      <a:tailEnd/>
+                    </a:ln>
+                  </pic:spPr>
+                </pic:pic>
+              </a:graphicData>
+            </a:graphic>
+          </wp:inline>
+        </w:drawing>
+      </w:r>
+    </w:p>
+    <w:bookmarkEnd w:id="34"/>
+    <w:bookmarkStart w:id="38" w:name="expositionsdaten-räumlich-visualisieren"/>
+    <w:p>
+      <w:pPr>
+        <w:pStyle w:val="Heading2"/>
+      </w:pPr>
+      <w:r>
+        <w:t xml:space="preserve">Expositionsdaten räumlich visualisieren</w:t>
+      </w:r>
+    </w:p>
+    <w:p>
+      <w:pPr>
+        <w:pStyle w:val="SourceCode"/>
+      </w:pPr>
+      <w:r>
+        <w:rPr>
+          <w:rStyle w:val="VerbatimChar"/>
+        </w:rPr>
+        <w:t xml:space="preserve"># A tibble: 0 × 2</w:t>
+      </w:r>
+      <w:r>
+        <w:br/>
+      </w:r>
+      <w:r>
+        <w:rPr>
+          <w:rStyle w:val="VerbatimChar"/>
+        </w:rPr>
+        <w:t xml:space="preserve"># ℹ 2 variables: gemeinde_kennziffer &lt;chr&gt;, n &lt;int&gt;</w:t>
+      </w:r>
+    </w:p>
+    <w:p>
+      <w:pPr>
+        <w:pStyle w:val="FirstParagraph"/>
+      </w:pPr>
+      <w:r>
+        <w:drawing>
+          <wp:inline>
+            <wp:extent cx="4620126" cy="3696101"/>
+            <wp:effectExtent b="0" l="0" r="0" t="0"/>
+            <wp:docPr descr="" title="" id="36" name="Picture"/>
+            <a:graphic>
+              <a:graphicData uri="http://schemas.openxmlformats.org/drawingml/2006/picture">
+                <pic:pic>
+                  <pic:nvPicPr>
+                    <pic:cNvPr descr="Expositionsdaten_vorbereiten_files/figure-docx/gis_expositionsdaten_plotten-1.png" id="37" name="Picture"/>
+                    <pic:cNvPicPr>
+                      <a:picLocks noChangeArrowheads="1" noChangeAspect="1"/>
+                    </pic:cNvPicPr>
+                  </pic:nvPicPr>
+                  <pic:blipFill>
+                    <a:blip r:embed="rId35"/>
+                    <a:stretch>
+                      <a:fillRect/>
+                    </a:stretch>
+                  </pic:blipFill>
+                  <pic:spPr bwMode="auto">
+                    <a:xfrm>
+                      <a:off x="0" y="0"/>
+                      <a:ext cx="4620126" cy="3696101"/>
+                    </a:xfrm>
+                    <a:prstGeom prst="rect">
+                      <a:avLst/>
+                    </a:prstGeom>
+                    <a:noFill/>
+                    <a:ln w="9525">
+                      <a:noFill/>
+                      <a:headEnd/>
+                      <a:tailEnd/>
+                    </a:ln>
+                  </pic:spPr>
+                </pic:pic>
+              </a:graphicData>
+            </a:graphic>
+          </wp:inline>
+        </w:drawing>
+      </w:r>
+    </w:p>
+    <w:p>
+      <w:pPr>
+        <w:pStyle w:val="SourceCode"/>
+      </w:pPr>
+      <w:r>
+        <w:rPr>
+          <w:rStyle w:val="VerbatimChar"/>
+        </w:rPr>
+        <w:t xml:space="preserve"># A tibble: 3,590 × 6</w:t>
+      </w:r>
+      <w:r>
+        <w:br/>
+      </w:r>
+      <w:r>
+        <w:rPr>
+          <w:rStyle w:val="VerbatimChar"/>
+        </w:rPr>
+        <w:t xml:space="preserve"># Groups:   gemeinde_kennziffer, quelle, metrik [3,590]</w:t>
+      </w:r>
+      <w:r>
+        <w:br/>
+      </w:r>
+      <w:r>
+        <w:rPr>
+          <w:rStyle w:val="VerbatimChar"/>
+        </w:rPr>
+        <w:t xml:space="preserve">   quelle metrik gemeinde_kennziffer GEN               bevoelkerung belastete</w:t>
+      </w:r>
+      <w:r>
+        <w:br/>
+      </w:r>
+      <w:r>
+        <w:rPr>
+          <w:rStyle w:val="VerbatimChar"/>
+        </w:rPr>
+        <w:t xml:space="preserve">   &lt;fct&gt;  &lt;chr&gt;  &lt;chr&gt;               &lt;chr&gt;                    &lt;dbl&gt;     &lt;dbl&gt;</w:t>
+      </w:r>
+      <w:r>
+        <w:br/>
+      </w:r>
+      <w:r>
+        <w:rPr>
+          <w:rStyle w:val="VerbatimChar"/>
+        </w:rPr>
+        <w:t xml:space="preserve"> 1 Straße lden   03102000            Salzgitter, Stadt       104970     12900</w:t>
+      </w:r>
+      <w:r>
+        <w:br/>
+      </w:r>
+      <w:r>
+        <w:rPr>
+          <w:rStyle w:val="VerbatimChar"/>
+        </w:rPr>
+        <w:t xml:space="preserve"> 2 Straße lnight 03102000            Salzgitter, Stadt       104970      6600</w:t>
+      </w:r>
+      <w:r>
+        <w:br/>
+      </w:r>
+      <w:r>
+        <w:rPr>
+          <w:rStyle w:val="VerbatimChar"/>
+        </w:rPr>
+        <w:t xml:space="preserve"> 3 Straße lden   03103000            Wolfsburg, Stadt        129560     33800</w:t>
+      </w:r>
+      <w:r>
+        <w:br/>
+      </w:r>
+      <w:r>
+        <w:rPr>
+          <w:rStyle w:val="VerbatimChar"/>
+        </w:rPr>
+        <w:t xml:space="preserve"> 4 Straße lnight 03103000            Wolfsburg, Stadt        129560     21000</w:t>
+      </w:r>
+      <w:r>
+        <w:br/>
+      </w:r>
+      <w:r>
+        <w:rPr>
+          <w:rStyle w:val="VerbatimChar"/>
+        </w:rPr>
+        <w:t xml:space="preserve"> 5 Straße lden   03151002            Barwedel                   978       300</w:t>
+      </w:r>
+      <w:r>
+        <w:br/>
+      </w:r>
+      <w:r>
+        <w:rPr>
+          <w:rStyle w:val="VerbatimChar"/>
+        </w:rPr>
+        <w:t xml:space="preserve"> 6 Straße lnight 03151002            Barwedel                   978       100</w:t>
+      </w:r>
+      <w:r>
+        <w:br/>
+      </w:r>
+      <w:r>
+        <w:rPr>
+          <w:rStyle w:val="VerbatimChar"/>
+        </w:rPr>
+        <w:t xml:space="preserve"> 7 Straße lden   03151006            Calberlah                 5288       300</w:t>
+      </w:r>
+      <w:r>
+        <w:br/>
+      </w:r>
+      <w:r>
+        <w:rPr>
+          <w:rStyle w:val="VerbatimChar"/>
+        </w:rPr>
+        <w:t xml:space="preserve"> 8 Straße lnight 03151006            Calberlah                 5288       200</w:t>
+      </w:r>
+      <w:r>
+        <w:br/>
+      </w:r>
+      <w:r>
+        <w:rPr>
+          <w:rStyle w:val="VerbatimChar"/>
+        </w:rPr>
+        <w:t xml:space="preserve"> 9 Straße lden   03151009            Gifhorn, Stadt           42726      2700</w:t>
+      </w:r>
+      <w:r>
+        <w:br/>
+      </w:r>
+      <w:r>
+        <w:rPr>
+          <w:rStyle w:val="VerbatimChar"/>
+        </w:rPr>
+        <w:t xml:space="preserve">10 Straße lnight 03151009            Gifhorn, Stadt           42726      1000</w:t>
+      </w:r>
+      <w:r>
+        <w:br/>
+      </w:r>
+      <w:r>
+        <w:rPr>
+          <w:rStyle w:val="VerbatimChar"/>
+        </w:rPr>
+        <w:t xml:space="preserve"># ℹ 3,580 more rows</w:t>
+      </w:r>
+    </w:p>
+    <w:bookmarkEnd w:id="38"/>
+    <w:bookmarkStart w:id="39" w:name="statistiken-über-eingelesene-daten"/>
+    <w:p>
+      <w:pPr>
+        <w:pStyle w:val="Heading2"/>
+      </w:pPr>
+      <w:r>
+        <w:t xml:space="preserve">Statistiken über eingelesene Daten</w:t>
       </w:r>
     </w:p>
     <w:p>
@@ -1599,7 +3221,7 @@
         <w:gridCol w:w="2233"/>
         <w:gridCol w:w="1010"/>
         <w:gridCol w:w="1976"/>
-        <w:gridCol w:w="533"/>
+        <w:gridCol w:w="2576"/>
       </w:tblGrid>
       <w:tr>
         <w:trPr>
@@ -1819,7 +3441,7 @@
                 <w:szCs w:val="22"/>
                 <w:color w:val="000000"/>
               </w:rPr>
-              <w:t xml:space="preserve">metric</w:t>
+              <w:t xml:space="preserve">metrik</w:t>
             </w:r>
           </w:p>
         </w:tc>
@@ -1927,7 +3549,7 @@
                 <w:szCs w:val="22"/>
                 <w:color w:val="000000"/>
               </w:rPr>
-              <w:t xml:space="preserve">n</w:t>
+              <w:t xml:space="preserve">Anzahl_Pegelbaender</w:t>
             </w:r>
           </w:p>
         </w:tc>
@@ -1987,7 +3609,7 @@
                 <w:szCs w:val="22"/>
                 <w:color w:val="000000"/>
               </w:rPr>
-              <w:t xml:space="preserve">Garrel</w:t>
+              <w:t xml:space="preserve">Wabern</w:t>
             </w:r>
           </w:p>
         </w:tc>
@@ -2203,7 +3825,7 @@
                 <w:szCs w:val="22"/>
                 <w:color w:val="000000"/>
               </w:rPr>
-              <w:t xml:space="preserve">200</w:t>
+              <w:t xml:space="preserve">255</w:t>
             </w:r>
           </w:p>
         </w:tc>
@@ -2317,7 +3939,7 @@
                 <w:szCs w:val="22"/>
                 <w:color w:val="000000"/>
               </w:rPr>
-              <w:t xml:space="preserve">Wiesbaden</w:t>
+              <w:t xml:space="preserve">Bad Eilsen</w:t>
             </w:r>
           </w:p>
         </w:tc>
@@ -2371,7 +3993,7 @@
                 <w:szCs w:val="22"/>
                 <w:color w:val="000000"/>
               </w:rPr>
-              <w:t xml:space="preserve">Flug</w:t>
+              <w:t xml:space="preserve">Straße</w:t>
             </w:r>
           </w:p>
         </w:tc>
@@ -2479,7 +4101,7 @@
                 <w:szCs w:val="22"/>
                 <w:color w:val="000000"/>
               </w:rPr>
-              <w:t xml:space="preserve">lden</w:t>
+              <w:t xml:space="preserve">lnight</w:t>
             </w:r>
           </w:p>
         </w:tc>
@@ -2594,7 +4216,7 @@
       </w:tr>
       <w:tr>
         <w:trPr>
-          <w:trHeight w:val="617" w:hRule="auto"/>
+          <w:trHeight w:val="614" w:hRule="auto"/>
         </w:trPr>
         body3
         <w:tc>
@@ -2647,7 +4269,7 @@
                 <w:szCs w:val="22"/>
                 <w:color w:val="000000"/>
               </w:rPr>
-              <w:t xml:space="preserve">Cappeln (Oldenburg)</w:t>
+              <w:t xml:space="preserve">Hohenahr</w:t>
             </w:r>
           </w:p>
         </w:tc>
@@ -2809,7 +4431,7 @@
                 <w:szCs w:val="22"/>
                 <w:color w:val="000000"/>
               </w:rPr>
-              <w:t xml:space="preserve">lden</w:t>
+              <w:t xml:space="preserve">lnight</w:t>
             </w:r>
           </w:p>
         </w:tc>
@@ -2863,7 +4485,7 @@
                 <w:szCs w:val="22"/>
                 <w:color w:val="000000"/>
               </w:rPr>
-              <w:t xml:space="preserve">200</w:t>
+              <w:t xml:space="preserve">0</w:t>
             </w:r>
           </w:p>
         </w:tc>
@@ -2924,7 +4546,7 @@
       </w:tr>
       <w:tr>
         <w:trPr>
-          <w:trHeight w:val="617" w:hRule="auto"/>
+          <w:trHeight w:val="614" w:hRule="auto"/>
         </w:trPr>
         body4
         <w:tc>
@@ -2977,7 +4599,7 @@
                 <w:szCs w:val="22"/>
                 <w:color w:val="000000"/>
               </w:rPr>
-              <w:t xml:space="preserve">Springe, Stadt</w:t>
+              <w:t xml:space="preserve">Schortens, Stadt</w:t>
             </w:r>
           </w:p>
         </w:tc>
@@ -3193,7 +4815,7 @@
                 <w:szCs w:val="22"/>
                 <w:color w:val="000000"/>
               </w:rPr>
-              <w:t xml:space="preserve">1,000</w:t>
+              <w:t xml:space="preserve">400</w:t>
             </w:r>
           </w:p>
         </w:tc>
@@ -3254,7 +4876,7 @@
       </w:tr>
       <w:tr>
         <w:trPr>
-          <w:trHeight w:val="617" w:hRule="auto"/>
+          <w:trHeight w:val="614" w:hRule="auto"/>
         </w:trPr>
         body5
         <w:tc>
@@ -3307,7 +4929,7 @@
                 <w:szCs w:val="22"/>
                 <w:color w:val="000000"/>
               </w:rPr>
-              <w:t xml:space="preserve">Stuttgart</w:t>
+              <w:t xml:space="preserve">Schmitten im Taunus</w:t>
             </w:r>
           </w:p>
         </w:tc>
@@ -3361,7 +4983,7 @@
                 <w:szCs w:val="22"/>
                 <w:color w:val="000000"/>
               </w:rPr>
-              <w:t xml:space="preserve">Flug</w:t>
+              <w:t xml:space="preserve">Straße</w:t>
             </w:r>
           </w:p>
         </w:tc>
@@ -3469,7 +5091,7 @@
                 <w:szCs w:val="22"/>
                 <w:color w:val="000000"/>
               </w:rPr>
-              <w:t xml:space="preserve">lnight</w:t>
+              <w:t xml:space="preserve">lden</w:t>
             </w:r>
           </w:p>
         </w:tc>
@@ -3523,7 +5145,7 @@
                 <w:szCs w:val="22"/>
                 <w:color w:val="000000"/>
               </w:rPr>
-              <w:t xml:space="preserve">0</w:t>
+              <w:t xml:space="preserve">289</w:t>
             </w:r>
           </w:p>
         </w:tc>
@@ -3583,7 +5205,7 @@
         </w:tc>
       </w:tr>
     </w:tbl>
-    <w:bookmarkEnd w:id="24"/>
+    <w:bookmarkEnd w:id="39"/>
     <w:sectPr>
       <w:footnotePr>
         <w:numRestart w:val="eachSect"/>

</xml_diff>